<commit_message>
Added Stretch to print
</commit_message>
<xml_diff>
--- a/Misc/Sapphire.docx
+++ b/Misc/Sapphire.docx
@@ -3788,6 +3788,191 @@
         <w:t>-download it on D drive?</w:t>
       </w:r>
     </w:p>
+    <w:p/>
+    <w:p/>
+    <w:p>
+      <w:r>
+        <w:t>Sapphire</w:t>
+      </w:r>
+    </w:p>
+    <w:p>
+      <w:r>
+        <w:t>Parent Pom</w:t>
+      </w:r>
+    </w:p>
+    <w:p>
+      <w:r>
+        <w:t xml:space="preserve">-own project </w:t>
+      </w:r>
+    </w:p>
+    <w:p>
+      <w:r>
+        <w:t>-only pom.xml important</w:t>
+      </w:r>
+    </w:p>
+    <w:p>
+      <w:r>
+        <w:t xml:space="preserve">-strictly for versioning </w:t>
+      </w:r>
+    </w:p>
+    <w:p>
+      <w:r>
+        <w:t>-any of the dependencies for libraries/services</w:t>
+      </w:r>
+    </w:p>
+    <w:p>
+      <w:pPr>
+        <w:ind w:firstLine="100"/>
+      </w:pPr>
+      <w:r>
+        <w:t xml:space="preserve">3 Environment </w:t>
+      </w:r>
+    </w:p>
+    <w:p>
+      <w:pPr>
+        <w:ind w:firstLine="100"/>
+      </w:pPr>
+      <w:r>
+        <w:t>-FTC, SRC, NASIC</w:t>
+      </w:r>
+      <w:r>
+        <w:t>, should be maven flags</w:t>
+      </w:r>
+    </w:p>
+    <w:p>
+      <w:pPr>
+        <w:ind w:firstLine="100"/>
+      </w:pPr>
+    </w:p>
+    <w:p/>
+    <w:p/>
+    <w:p>
+      <w:r>
+        <w:t>ELA</w:t>
+      </w:r>
+      <w:r>
+        <w:br/>
+        <w:t>-library into toolkit</w:t>
+      </w:r>
+    </w:p>
+    <w:p>
+      <w:r>
+        <w:t>-how we change our Mongo paradigm into Toolkit Surf XML</w:t>
+      </w:r>
+    </w:p>
+    <w:p/>
+    <w:p>
+      <w:r>
+        <w:t>Services</w:t>
+      </w:r>
+    </w:p>
+    <w:p>
+      <w:r>
+        <w:t>-Spring, multi modal maven projects</w:t>
+      </w:r>
+    </w:p>
+    <w:p/>
+    <w:p>
+      <w:r>
+        <w:t>Sapphire</w:t>
+      </w:r>
+    </w:p>
+    <w:p>
+      <w:r>
+        <w:t>-Angular</w:t>
+      </w:r>
+    </w:p>
+    <w:p>
+      <w:r>
+        <w:t>-</w:t>
+      </w:r>
+      <w:proofErr w:type="spellStart"/>
+      <w:r>
+        <w:t>npm</w:t>
+      </w:r>
+      <w:proofErr w:type="spellEnd"/>
+      <w:r>
+        <w:t xml:space="preserve"> modules, its own thing</w:t>
+      </w:r>
+    </w:p>
+    <w:p>
+      <w:r>
+        <w:t>-no depending on parent pom, libraries, services</w:t>
+      </w:r>
+    </w:p>
+    <w:p/>
+    <w:p>
+      <w:r>
+        <w:t>FF</w:t>
+      </w:r>
+      <w:r>
+        <w:br/>
+        <w:t xml:space="preserve">-software that analyst can open and use for different tools like Characterize, </w:t>
+      </w:r>
+      <w:proofErr w:type="spellStart"/>
+      <w:r>
+        <w:t>NotePad</w:t>
+      </w:r>
+      <w:proofErr w:type="spellEnd"/>
+      <w:r>
+        <w:t>+, Keystone</w:t>
+      </w:r>
+    </w:p>
+    <w:p>
+      <w:r>
+        <w:t xml:space="preserve">-we care about deploying into FF environment, it manages </w:t>
+      </w:r>
+      <w:proofErr w:type="spellStart"/>
+      <w:r>
+        <w:t>it</w:t>
+      </w:r>
+      <w:proofErr w:type="spellEnd"/>
+      <w:r>
+        <w:t xml:space="preserve"> own Kubernetes pod</w:t>
+      </w:r>
+    </w:p>
+    <w:p/>
+    <w:p>
+      <w:r>
+        <w:t>-Sapphire is dependent on catalog and DPS, we utilize their own Mongo DB instance, Ambassador service (going away in newer spins</w:t>
+      </w:r>
+      <w:r>
+        <w:t xml:space="preserve"> but acts as a traffic router</w:t>
+      </w:r>
+      <w:r>
+        <w:t>)</w:t>
+      </w:r>
+    </w:p>
+    <w:p>
+      <w:r>
+        <w:t>-Possibly Sapphire calls Ambassador then goes to the service, so the containers are to the Ambassador (might change to stand alone)</w:t>
+      </w:r>
+    </w:p>
+    <w:p/>
+    <w:p>
+      <w:pPr>
+        <w:ind w:firstLine="100"/>
+      </w:pPr>
+    </w:p>
+    <w:p>
+      <w:pPr>
+        <w:ind w:firstLine="100"/>
+      </w:pPr>
+    </w:p>
+    <w:p/>
+    <w:p/>
+    <w:p/>
+    <w:p>
+      <w:r>
+        <w:t>EIM and RTM Compare</w:t>
+      </w:r>
+    </w:p>
+    <w:p>
+      <w:r>
+        <w:t>-going to be a whole new container service</w:t>
+      </w:r>
+    </w:p>
+    <w:p/>
     <w:p/>
     <w:sectPr>
       <w:pgSz w:w="12240" w:h="15840"/>

</xml_diff>